<commit_message>
#7 Tests by Diogo Leite (1100570)
</commit_message>
<xml_diff>
--- a/documentation/Tests/1111116 Vitor and 1101461 Ricardo.docx
+++ b/documentation/Tests/1111116 Vitor and 1101461 Ricardo.docx
@@ -387,8 +387,6 @@
             <w:r>
               <w:t>Mostra as categorias no menu principal (Ricardo Brandao)</w:t>
             </w:r>
-            <w:bookmarkStart w:id="0" w:name="_GoBack"/>
-            <w:bookmarkEnd w:id="0"/>
           </w:p>
         </w:tc>
       </w:tr>
@@ -577,7 +575,13 @@
             <w:tcW w:w="5663" w:type="dxa"/>
             <w:gridSpan w:val="2"/>
           </w:tcPr>
-          <w:p/>
+          <w:p>
+            <w:r>
+              <w:t>7 (Diogo Leite)</w:t>
+            </w:r>
+            <w:bookmarkStart w:id="0" w:name="_GoBack"/>
+            <w:bookmarkEnd w:id="0"/>
+          </w:p>
         </w:tc>
       </w:tr>
     </w:tbl>

</xml_diff>

<commit_message>
#7 Tests by Luis Barbosa
</commit_message>
<xml_diff>
--- a/documentation/Tests/1111116 Vitor and 1101461 Ricardo.docx
+++ b/documentation/Tests/1111116 Vitor and 1101461 Ricardo.docx
@@ -579,8 +579,6 @@
             <w:r>
               <w:t>7 (Diogo Leite)</w:t>
             </w:r>
-            <w:bookmarkStart w:id="0" w:name="_GoBack"/>
-            <w:bookmarkEnd w:id="0"/>
           </w:p>
         </w:tc>
       </w:tr>
@@ -769,7 +767,13 @@
             <w:tcW w:w="5663" w:type="dxa"/>
             <w:gridSpan w:val="2"/>
           </w:tcPr>
-          <w:p/>
+          <w:p>
+            <w:r>
+              <w:t>Ao inserir amigos na base de conhecimento e ao correr o script ele retorna-me com sucesso os utilizadores com tags comuns (Luis Barbosa)</w:t>
+            </w:r>
+            <w:bookmarkStart w:id="0" w:name="_GoBack"/>
+            <w:bookmarkEnd w:id="0"/>
+          </w:p>
         </w:tc>
       </w:tr>
     </w:tbl>
@@ -838,6 +842,7 @@
           </w:tcPr>
           <w:p>
             <w:r>
+              <w:lastRenderedPageBreak/>
               <w:t>Objetivo:</w:t>
             </w:r>
           </w:p>
@@ -884,7 +889,6 @@
           </w:tcPr>
           <w:p>
             <w:r>
-              <w:lastRenderedPageBreak/>
               <w:t>Cenário</w:t>
             </w:r>
           </w:p>

</xml_diff>

<commit_message>
#7 Tests by Ricardo Brandão
</commit_message>
<xml_diff>
--- a/documentation/Tests/1111116 Vitor and 1101461 Ricardo.docx
+++ b/documentation/Tests/1111116 Vitor and 1101461 Ricardo.docx
@@ -56,9 +56,11 @@
             <w:r>
               <w:t xml:space="preserve">Mini Jogo – </w:t>
             </w:r>
+            <w:proofErr w:type="spellStart"/>
             <w:r>
               <w:t>Enforcao</w:t>
             </w:r>
+            <w:proofErr w:type="spellEnd"/>
           </w:p>
         </w:tc>
       </w:tr>
@@ -103,7 +105,15 @@
           </w:tcPr>
           <w:p>
             <w:r>
-              <w:t>Escrever na consola a palavra escolhida aleatoriamente pela interface do prolog e clicando numa letra correta, verificar se é inserida na posição correta</w:t>
+              <w:t xml:space="preserve">Escrever na consola a palavra escolhida aleatoriamente pela interface do </w:t>
+            </w:r>
+            <w:proofErr w:type="spellStart"/>
+            <w:r>
+              <w:t>prolog</w:t>
+            </w:r>
+            <w:proofErr w:type="spellEnd"/>
+            <w:r>
+              <w:t xml:space="preserve"> e clicando numa letra correta, verificar se é inserida na posição correta</w:t>
             </w:r>
           </w:p>
         </w:tc>
@@ -147,7 +157,15 @@
           </w:tcPr>
           <w:p>
             <w:r>
-              <w:t>Verificar a valiadção de palpites</w:t>
+              <w:t xml:space="preserve">Verificar a </w:t>
+            </w:r>
+            <w:proofErr w:type="spellStart"/>
+            <w:r>
+              <w:t>valiadção</w:t>
+            </w:r>
+            <w:proofErr w:type="spellEnd"/>
+            <w:r>
+              <w:t xml:space="preserve"> de palpites</w:t>
             </w:r>
           </w:p>
         </w:tc>
@@ -298,7 +316,15 @@
           </w:tcPr>
           <w:p>
             <w:r>
-              <w:t>Fazer uma query à base de dados e comparar com o resultado obtido</w:t>
+              <w:t xml:space="preserve">Fazer uma </w:t>
+            </w:r>
+            <w:proofErr w:type="spellStart"/>
+            <w:r>
+              <w:t>query</w:t>
+            </w:r>
+            <w:proofErr w:type="spellEnd"/>
+            <w:r>
+              <w:t xml:space="preserve"> à base de dados e comparar com o resultado obtido</w:t>
             </w:r>
           </w:p>
         </w:tc>
@@ -385,7 +411,15 @@
           </w:tcPr>
           <w:p>
             <w:r>
-              <w:t>Mostra as categorias no menu principal (Ricardo Brandao)</w:t>
+              <w:t xml:space="preserve">Mostra as categorias no menu principal (Ricardo </w:t>
+            </w:r>
+            <w:proofErr w:type="spellStart"/>
+            <w:r>
+              <w:t>Brandao</w:t>
+            </w:r>
+            <w:proofErr w:type="spellEnd"/>
+            <w:r>
+              <w:t>)</w:t>
             </w:r>
           </w:p>
         </w:tc>
@@ -659,7 +693,17 @@
           </w:tcPr>
           <w:p>
             <w:r>
-              <w:t>Verificar utilizadores com N tags em comum</w:t>
+              <w:t xml:space="preserve">Verificar utilizadores com N </w:t>
+            </w:r>
+            <w:proofErr w:type="spellStart"/>
+            <w:proofErr w:type="gramStart"/>
+            <w:r>
+              <w:t>tags</w:t>
+            </w:r>
+            <w:proofErr w:type="spellEnd"/>
+            <w:proofErr w:type="gramEnd"/>
+            <w:r>
+              <w:t xml:space="preserve"> em comum</w:t>
             </w:r>
           </w:p>
         </w:tc>
@@ -769,10 +813,26 @@
           </w:tcPr>
           <w:p>
             <w:r>
-              <w:t>Ao inserir amigos na base de conhecimento e ao correr o script ele retorna-me com sucesso os utilizadores com tags comuns (Luis Barbosa)</w:t>
-            </w:r>
-            <w:bookmarkStart w:id="0" w:name="_GoBack"/>
-            <w:bookmarkEnd w:id="0"/>
+              <w:t xml:space="preserve">Ao inserir amigos na base de conhecimento e ao correr o script ele retorna-me com sucesso os utilizadores com </w:t>
+            </w:r>
+            <w:proofErr w:type="spellStart"/>
+            <w:proofErr w:type="gramStart"/>
+            <w:r>
+              <w:t>tags</w:t>
+            </w:r>
+            <w:proofErr w:type="spellEnd"/>
+            <w:proofErr w:type="gramEnd"/>
+            <w:r>
+              <w:t xml:space="preserve"> comuns (</w:t>
+            </w:r>
+            <w:proofErr w:type="spellStart"/>
+            <w:r>
+              <w:t>Luis</w:t>
+            </w:r>
+            <w:proofErr w:type="spellEnd"/>
+            <w:r>
+              <w:t xml:space="preserve"> Barbosa)</w:t>
+            </w:r>
           </w:p>
         </w:tc>
       </w:tr>
@@ -962,7 +1022,16 @@
             <w:tcW w:w="5663" w:type="dxa"/>
             <w:gridSpan w:val="2"/>
           </w:tcPr>
-          <w:p/>
+          <w:p>
+            <w:r>
+              <w:t>O caminho mais curto entre 2 e 10 é direto</w:t>
+            </w:r>
+            <w:bookmarkStart w:id="0" w:name="_GoBack"/>
+            <w:bookmarkEnd w:id="0"/>
+            <w:r>
+              <w:t xml:space="preserve"> mas havendo alternativas logo está a correr como esperado (Ricardo Brandão)</w:t>
+            </w:r>
+          </w:p>
         </w:tc>
       </w:tr>
     </w:tbl>

</xml_diff>